<commit_message>
shipping instructions added lb to string
</commit_message>
<xml_diff>
--- a/app/reports/shipping_instructions.docx
+++ b/app/reports/shipping_instructions.docx
@@ -607,15 +607,10 @@
           <w:rFonts w:ascii="Helvetica" w:hAnsi="Helvetica" w:cs="`˙ø◊«„"/>
           <w:lang w:eastAsia="ja-JP"/>
         </w:rPr>
-        <w:t xml:space="preserve">[[PACK_COUNT0]] </w:t>
-      </w:r>
-      <w:r>
-        <w:rPr>
-          <w:rFonts w:ascii="Helvetica" w:hAnsi="Helvetica" w:cs="`˙ø◊«„"/>
-          <w:lang w:eastAsia="ja-JP"/>
-        </w:rPr>
-        <w:t>X [[PACK_WEIGHT0]] Lb</w:t>
-      </w:r>
+        <w:t>[[PACK_COUNT0]] [[PACK_WEIGHT0]]</w:t>
+      </w:r>
+      <w:bookmarkStart w:id="0" w:name="_GoBack"/>
+      <w:bookmarkEnd w:id="0"/>
       <w:r>
         <w:rPr>
           <w:rFonts w:ascii="Helvetica" w:hAnsi="Helvetica" w:cs="`˙ø◊«„"/>
@@ -654,14 +649,14 @@
           <w:rFonts w:ascii="Helvetica" w:hAnsi="Helvetica" w:cs="`˙ø◊«„"/>
           <w:lang w:eastAsia="ja-JP"/>
         </w:rPr>
-        <w:t xml:space="preserve"> X [[PACK_WEIGHT1]]</w:t>
-      </w:r>
-      <w:r>
-        <w:rPr>
-          <w:rFonts w:ascii="Helvetica" w:hAnsi="Helvetica" w:cs="`˙ø◊«„"/>
-          <w:lang w:eastAsia="ja-JP"/>
-        </w:rPr>
-        <w:t xml:space="preserve"> Lb [[PACK_TYPE1]]</w:t>
+        <w:t xml:space="preserve"> [[PACK_WEIGHT1]]</w:t>
+      </w:r>
+      <w:r>
+        <w:rPr>
+          <w:rFonts w:ascii="Helvetica" w:hAnsi="Helvetica" w:cs="`˙ø◊«„"/>
+          <w:lang w:eastAsia="ja-JP"/>
+        </w:rPr>
+        <w:t xml:space="preserve"> [[PACK_TYPE1]]</w:t>
       </w:r>
       <w:r>
         <w:rPr>
@@ -694,14 +689,21 @@
           <w:rFonts w:ascii="Helvetica" w:hAnsi="Helvetica" w:cs="`˙ø◊«„"/>
           <w:lang w:eastAsia="ja-JP"/>
         </w:rPr>
-        <w:t xml:space="preserve"> X [[PACK_WEIGHT2]]</w:t>
-      </w:r>
-      <w:r>
-        <w:rPr>
-          <w:rFonts w:ascii="Helvetica" w:hAnsi="Helvetica" w:cs="`˙ø◊«„"/>
-          <w:lang w:eastAsia="ja-JP"/>
-        </w:rPr>
-        <w:t xml:space="preserve"> Lb [[PACK_TYPE2]]</w:t>
+        <w:t xml:space="preserve"> [[PACK_WEIGHT2]]</w:t>
+      </w:r>
+      <w:r>
+        <w:rPr>
+          <w:rFonts w:ascii="Helvetica" w:hAnsi="Helvetica" w:cs="`˙ø◊«„"/>
+          <w:lang w:eastAsia="ja-JP"/>
+        </w:rPr>
+        <w:t xml:space="preserve"> </w:t>
+      </w:r>
+      <w:r>
+        <w:rPr>
+          <w:rFonts w:ascii="Helvetica" w:hAnsi="Helvetica" w:cs="`˙ø◊«„"/>
+          <w:lang w:eastAsia="ja-JP"/>
+        </w:rPr>
+        <w:t>[[PACK_TYPE2]]</w:t>
       </w:r>
       <w:r>
         <w:rPr>
@@ -1554,8 +1556,6 @@
               </w:rPr>
               <w:t>[[MAIL_CITY]], [[MAIL_STATE]] [[MAIL_ZIP]]</w:t>
             </w:r>
-            <w:bookmarkStart w:id="0" w:name="_GoBack"/>
-            <w:bookmarkEnd w:id="0"/>
           </w:p>
         </w:tc>
       </w:tr>

</xml_diff>

<commit_message>
shipping instruction template resize
</commit_message>
<xml_diff>
--- a/app/reports/shipping_instructions.docx
+++ b/app/reports/shipping_instructions.docx
@@ -252,13 +252,14 @@
           <w:insideH w:val="none" w:sz="0" w:space="0" w:color="auto"/>
           <w:insideV w:val="none" w:sz="0" w:space="0" w:color="auto"/>
         </w:tblBorders>
+        <w:tblLayout w:type="fixed"/>
         <w:tblLook w:val="04A0" w:firstRow="1" w:lastRow="0" w:firstColumn="1" w:lastColumn="0" w:noHBand="0" w:noVBand="1"/>
       </w:tblPr>
       <w:tblGrid>
         <w:gridCol w:w="1008"/>
-        <w:gridCol w:w="2970"/>
-        <w:gridCol w:w="1764"/>
-        <w:gridCol w:w="3546"/>
+        <w:gridCol w:w="3307"/>
+        <w:gridCol w:w="1463"/>
+        <w:gridCol w:w="3510"/>
       </w:tblGrid>
       <w:tr>
         <w:trPr>
@@ -290,7 +291,7 @@
         </w:tc>
         <w:tc>
           <w:tcPr>
-            <w:tcW w:w="2970" w:type="dxa"/>
+            <w:tcW w:w="3307" w:type="dxa"/>
           </w:tcPr>
           <w:p>
             <w:pPr>
@@ -321,7 +322,7 @@
         </w:tc>
         <w:tc>
           <w:tcPr>
-            <w:tcW w:w="1764" w:type="dxa"/>
+            <w:tcW w:w="1463" w:type="dxa"/>
           </w:tcPr>
           <w:p>
             <w:pPr>
@@ -345,7 +346,7 @@
         </w:tc>
         <w:tc>
           <w:tcPr>
-            <w:tcW w:w="3546" w:type="dxa"/>
+            <w:tcW w:w="3510" w:type="dxa"/>
           </w:tcPr>
           <w:p>
             <w:pPr>
@@ -388,7 +389,7 @@
         </w:tc>
         <w:tc>
           <w:tcPr>
-            <w:tcW w:w="2970" w:type="dxa"/>
+            <w:tcW w:w="3307" w:type="dxa"/>
           </w:tcPr>
           <w:p>
             <w:pPr>
@@ -419,24 +420,24 @@
         </w:tc>
         <w:tc>
           <w:tcPr>
-            <w:tcW w:w="1764" w:type="dxa"/>
-          </w:tcPr>
-          <w:p>
-            <w:pPr>
-              <w:widowControl w:val="0"/>
-              <w:autoSpaceDE w:val="0"/>
-              <w:autoSpaceDN w:val="0"/>
-              <w:adjustRightInd w:val="0"/>
-              <w:rPr>
-                <w:rFonts w:ascii="Helvetica" w:hAnsi="Helvetica" w:cs="`˙ø◊«„"/>
-                <w:lang w:eastAsia="ja-JP"/>
-              </w:rPr>
-            </w:pPr>
-          </w:p>
-        </w:tc>
-        <w:tc>
-          <w:tcPr>
-            <w:tcW w:w="3546" w:type="dxa"/>
+            <w:tcW w:w="1463" w:type="dxa"/>
+          </w:tcPr>
+          <w:p>
+            <w:pPr>
+              <w:widowControl w:val="0"/>
+              <w:autoSpaceDE w:val="0"/>
+              <w:autoSpaceDN w:val="0"/>
+              <w:adjustRightInd w:val="0"/>
+              <w:rPr>
+                <w:rFonts w:ascii="Helvetica" w:hAnsi="Helvetica" w:cs="`˙ø◊«„"/>
+                <w:lang w:eastAsia="ja-JP"/>
+              </w:rPr>
+            </w:pPr>
+          </w:p>
+        </w:tc>
+        <w:tc>
+          <w:tcPr>
+            <w:tcW w:w="3510" w:type="dxa"/>
           </w:tcPr>
           <w:p>
             <w:pPr>
@@ -479,7 +480,7 @@
         </w:tc>
         <w:tc>
           <w:tcPr>
-            <w:tcW w:w="2970" w:type="dxa"/>
+            <w:tcW w:w="3307" w:type="dxa"/>
           </w:tcPr>
           <w:p>
             <w:pPr>
@@ -510,24 +511,24 @@
         </w:tc>
         <w:tc>
           <w:tcPr>
-            <w:tcW w:w="1764" w:type="dxa"/>
-          </w:tcPr>
-          <w:p>
-            <w:pPr>
-              <w:widowControl w:val="0"/>
-              <w:autoSpaceDE w:val="0"/>
-              <w:autoSpaceDN w:val="0"/>
-              <w:adjustRightInd w:val="0"/>
-              <w:rPr>
-                <w:rFonts w:ascii="Helvetica" w:hAnsi="Helvetica" w:cs="`˙ø◊«„"/>
-                <w:lang w:eastAsia="ja-JP"/>
-              </w:rPr>
-            </w:pPr>
-          </w:p>
-        </w:tc>
-        <w:tc>
-          <w:tcPr>
-            <w:tcW w:w="3546" w:type="dxa"/>
+            <w:tcW w:w="1463" w:type="dxa"/>
+          </w:tcPr>
+          <w:p>
+            <w:pPr>
+              <w:widowControl w:val="0"/>
+              <w:autoSpaceDE w:val="0"/>
+              <w:autoSpaceDN w:val="0"/>
+              <w:adjustRightInd w:val="0"/>
+              <w:rPr>
+                <w:rFonts w:ascii="Helvetica" w:hAnsi="Helvetica" w:cs="`˙ø◊«„"/>
+                <w:lang w:eastAsia="ja-JP"/>
+              </w:rPr>
+            </w:pPr>
+          </w:p>
+        </w:tc>
+        <w:tc>
+          <w:tcPr>
+            <w:tcW w:w="3510" w:type="dxa"/>
           </w:tcPr>
           <w:p>
             <w:pPr>
@@ -562,53 +563,18 @@
           <w:lang w:eastAsia="ja-JP"/>
         </w:rPr>
       </w:pPr>
-      <w:r>
-        <w:rPr>
-          <w:rFonts w:ascii="Helvetica" w:hAnsi="Helvetica" w:cs="`˙ø◊«„"/>
-          <w:lang w:eastAsia="ja-JP"/>
-        </w:rPr>
-        <w:t>Equipment:</w:t>
-      </w:r>
-      <w:r>
-        <w:rPr>
-          <w:rFonts w:ascii="Helvetica" w:hAnsi="Helvetica" w:cs="`˙ø◊«„"/>
-          <w:lang w:eastAsia="ja-JP"/>
-        </w:rPr>
-        <w:t xml:space="preserve"> 1 X [[CONTAINER]] of</w:t>
-      </w:r>
-      <w:r>
-        <w:rPr>
-          <w:rFonts w:ascii="Helvetica" w:hAnsi="Helvetica" w:cs="`˙ø◊«„"/>
-          <w:lang w:eastAsia="ja-JP"/>
-        </w:rPr>
-        <w:t xml:space="preserve"> [[LOAD_COUNT]]</w:t>
-      </w:r>
-    </w:p>
-    <w:p>
-      <w:pPr>
-        <w:widowControl w:val="0"/>
-        <w:autoSpaceDE w:val="0"/>
-        <w:autoSpaceDN w:val="0"/>
-        <w:adjustRightInd w:val="0"/>
-        <w:rPr>
-          <w:rFonts w:ascii="Helvetica" w:hAnsi="Helvetica" w:cs="`˙ø◊«„"/>
-          <w:lang w:eastAsia="ja-JP"/>
-        </w:rPr>
-      </w:pPr>
-      <w:r>
-        <w:rPr>
-          <w:rFonts w:ascii="Helvetica" w:hAnsi="Helvetica" w:cs="`˙ø◊«„"/>
-          <w:lang w:eastAsia="ja-JP"/>
-        </w:rPr>
-        <w:t xml:space="preserve">Detail: </w:t>
-      </w:r>
-      <w:r>
-        <w:rPr>
-          <w:rFonts w:ascii="Helvetica" w:hAnsi="Helvetica" w:cs="`˙ø◊«„"/>
-          <w:lang w:eastAsia="ja-JP"/>
-        </w:rPr>
-        <w:t>[[PACK_COUNT0]] [[PACK_WEIGHT0]]</w:t>
-      </w:r>
+    </w:p>
+    <w:p>
+      <w:pPr>
+        <w:widowControl w:val="0"/>
+        <w:autoSpaceDE w:val="0"/>
+        <w:autoSpaceDN w:val="0"/>
+        <w:adjustRightInd w:val="0"/>
+        <w:rPr>
+          <w:rFonts w:ascii="Helvetica" w:hAnsi="Helvetica" w:cs="`˙ø◊«„"/>
+          <w:lang w:eastAsia="ja-JP"/>
+        </w:rPr>
+      </w:pPr>
       <w:bookmarkStart w:id="0" w:name="_GoBack"/>
       <w:bookmarkEnd w:id="0"/>
       <w:r>
@@ -616,6 +582,53 @@
           <w:rFonts w:ascii="Helvetica" w:hAnsi="Helvetica" w:cs="`˙ø◊«„"/>
           <w:lang w:eastAsia="ja-JP"/>
         </w:rPr>
+        <w:t>Equipment:</w:t>
+      </w:r>
+      <w:r>
+        <w:rPr>
+          <w:rFonts w:ascii="Helvetica" w:hAnsi="Helvetica" w:cs="`˙ø◊«„"/>
+          <w:lang w:eastAsia="ja-JP"/>
+        </w:rPr>
+        <w:t xml:space="preserve"> 1 X [[CONTAINER]] of</w:t>
+      </w:r>
+      <w:r>
+        <w:rPr>
+          <w:rFonts w:ascii="Helvetica" w:hAnsi="Helvetica" w:cs="`˙ø◊«„"/>
+          <w:lang w:eastAsia="ja-JP"/>
+        </w:rPr>
+        <w:t xml:space="preserve"> [[LOAD_COUNT]]</w:t>
+      </w:r>
+    </w:p>
+    <w:p>
+      <w:pPr>
+        <w:widowControl w:val="0"/>
+        <w:autoSpaceDE w:val="0"/>
+        <w:autoSpaceDN w:val="0"/>
+        <w:adjustRightInd w:val="0"/>
+        <w:rPr>
+          <w:rFonts w:ascii="Helvetica" w:hAnsi="Helvetica" w:cs="`˙ø◊«„"/>
+          <w:lang w:eastAsia="ja-JP"/>
+        </w:rPr>
+      </w:pPr>
+      <w:r>
+        <w:rPr>
+          <w:rFonts w:ascii="Helvetica" w:hAnsi="Helvetica" w:cs="`˙ø◊«„"/>
+          <w:lang w:eastAsia="ja-JP"/>
+        </w:rPr>
+        <w:t xml:space="preserve">Detail: </w:t>
+      </w:r>
+      <w:r>
+        <w:rPr>
+          <w:rFonts w:ascii="Helvetica" w:hAnsi="Helvetica" w:cs="`˙ø◊«„"/>
+          <w:lang w:eastAsia="ja-JP"/>
+        </w:rPr>
+        <w:t>[[PACK_COUNT0]] [[PACK_WEIGHT0]]</w:t>
+      </w:r>
+      <w:r>
+        <w:rPr>
+          <w:rFonts w:ascii="Helvetica" w:hAnsi="Helvetica" w:cs="`˙ø◊«„"/>
+          <w:lang w:eastAsia="ja-JP"/>
+        </w:rPr>
         <w:t xml:space="preserve"> [[PACK_TYPE0]]</w:t>
       </w:r>
       <w:r>
@@ -736,32 +749,52 @@
           <w:lang w:eastAsia="ja-JP"/>
         </w:rPr>
       </w:pPr>
-      <w:r>
-        <w:rPr>
-          <w:rFonts w:ascii="Helvetica" w:hAnsi="Helvetica" w:cs="`˙ø◊«„"/>
-          <w:lang w:eastAsia="ja-JP"/>
-        </w:rPr>
-        <w:t>Lables: ?</w:t>
-      </w:r>
-    </w:p>
-    <w:p>
-      <w:pPr>
-        <w:widowControl w:val="0"/>
-        <w:autoSpaceDE w:val="0"/>
-        <w:autoSpaceDN w:val="0"/>
-        <w:adjustRightInd w:val="0"/>
-        <w:rPr>
-          <w:rFonts w:ascii="Helvetica" w:hAnsi="Helvetica" w:cs="`˙ø◊«„"/>
-          <w:lang w:eastAsia="ja-JP"/>
-        </w:rPr>
-      </w:pPr>
-      <w:r>
-        <w:rPr>
-          <w:rFonts w:ascii="Helvetica" w:hAnsi="Helvetica" w:cs="`˙ø◊«„"/>
-          <w:lang w:eastAsia="ja-JP"/>
-        </w:rPr>
-        <w:t>Case Type: ?</w:t>
-      </w:r>
+      <w:proofErr w:type="spellStart"/>
+      <w:r>
+        <w:rPr>
+          <w:rFonts w:ascii="Helvetica" w:hAnsi="Helvetica" w:cs="`˙ø◊«„"/>
+          <w:lang w:eastAsia="ja-JP"/>
+        </w:rPr>
+        <w:t>Lables</w:t>
+      </w:r>
+      <w:proofErr w:type="spellEnd"/>
+      <w:proofErr w:type="gramStart"/>
+      <w:r>
+        <w:rPr>
+          <w:rFonts w:ascii="Helvetica" w:hAnsi="Helvetica" w:cs="`˙ø◊«„"/>
+          <w:lang w:eastAsia="ja-JP"/>
+        </w:rPr>
+        <w:t>: ?</w:t>
+      </w:r>
+      <w:proofErr w:type="gramEnd"/>
+    </w:p>
+    <w:p>
+      <w:pPr>
+        <w:widowControl w:val="0"/>
+        <w:autoSpaceDE w:val="0"/>
+        <w:autoSpaceDN w:val="0"/>
+        <w:adjustRightInd w:val="0"/>
+        <w:rPr>
+          <w:rFonts w:ascii="Helvetica" w:hAnsi="Helvetica" w:cs="`˙ø◊«„"/>
+          <w:lang w:eastAsia="ja-JP"/>
+        </w:rPr>
+      </w:pPr>
+      <w:r>
+        <w:rPr>
+          <w:rFonts w:ascii="Helvetica" w:hAnsi="Helvetica" w:cs="`˙ø◊«„"/>
+          <w:lang w:eastAsia="ja-JP"/>
+        </w:rPr>
+        <w:t>Case Type</w:t>
+      </w:r>
+      <w:proofErr w:type="gramStart"/>
+      <w:r>
+        <w:rPr>
+          <w:rFonts w:ascii="Helvetica" w:hAnsi="Helvetica" w:cs="`˙ø◊«„"/>
+          <w:lang w:eastAsia="ja-JP"/>
+        </w:rPr>
+        <w:t>: ?</w:t>
+      </w:r>
+      <w:proofErr w:type="gramEnd"/>
     </w:p>
     <w:p>
       <w:pPr>
@@ -817,7 +850,15 @@
                 <w:rFonts w:ascii="Helvetica" w:hAnsi="Helvetica" w:cs="`˙ø◊«„"/>
                 <w:lang w:eastAsia="ja-JP"/>
               </w:rPr>
-              <w:t>Shipping Co:</w:t>
+              <w:t>Shipping Co</w:t>
+            </w:r>
+            <w:proofErr w:type="gramStart"/>
+            <w:r>
+              <w:rPr>
+                <w:rFonts w:ascii="Helvetica" w:hAnsi="Helvetica" w:cs="`˙ø◊«„"/>
+                <w:lang w:eastAsia="ja-JP"/>
+              </w:rPr>
+              <w:t>:</w:t>
             </w:r>
             <w:r>
               <w:rPr>
@@ -826,6 +867,7 @@
               </w:rPr>
               <w:t xml:space="preserve">  </w:t>
             </w:r>
+            <w:proofErr w:type="gramEnd"/>
           </w:p>
         </w:tc>
         <w:tc>

</xml_diff>

<commit_message>
ship instructions added commodity
</commit_message>
<xml_diff>
--- a/app/reports/shipping_instructions.docx
+++ b/app/reports/shipping_instructions.docx
@@ -185,6 +185,13 @@
           <w:rFonts w:ascii="Helvetica" w:hAnsi="Helvetica" w:cs="`˙ø◊«„"/>
           <w:lang w:eastAsia="ja-JP"/>
         </w:rPr>
+        <w:t xml:space="preserve"> </w:t>
+      </w:r>
+      <w:r>
+        <w:rPr>
+          <w:rFonts w:ascii="Helvetica" w:hAnsi="Helvetica" w:cs="`˙ø◊«„"/>
+          <w:lang w:eastAsia="ja-JP"/>
+        </w:rPr>
         <w:t>[[SELLER_LINE1]]</w:t>
       </w:r>
     </w:p>
@@ -212,6 +219,13 @@
           <w:lang w:eastAsia="ja-JP"/>
         </w:rPr>
         <w:t xml:space="preserve">    </w:t>
+      </w:r>
+      <w:r>
+        <w:rPr>
+          <w:rFonts w:ascii="Helvetica" w:hAnsi="Helvetica" w:cs="`˙ø◊«„"/>
+          <w:lang w:eastAsia="ja-JP"/>
+        </w:rPr>
+        <w:t xml:space="preserve"> </w:t>
       </w:r>
       <w:r>
         <w:rPr>
@@ -575,6 +589,60 @@
           <w:lang w:eastAsia="ja-JP"/>
         </w:rPr>
       </w:pPr>
+      <w:r>
+        <w:rPr>
+          <w:rFonts w:ascii="Helvetica" w:hAnsi="Helvetica" w:cs="`˙ø◊«„"/>
+          <w:lang w:eastAsia="ja-JP"/>
+        </w:rPr>
+        <w:t>Equipment:</w:t>
+      </w:r>
+      <w:r>
+        <w:rPr>
+          <w:rFonts w:ascii="Helvetica" w:hAnsi="Helvetica" w:cs="`˙ø◊«„"/>
+          <w:lang w:eastAsia="ja-JP"/>
+        </w:rPr>
+        <w:t xml:space="preserve"> </w:t>
+      </w:r>
+      <w:r>
+        <w:rPr>
+          <w:rFonts w:ascii="Helvetica" w:hAnsi="Helvetica" w:cs="`˙ø◊«„"/>
+          <w:lang w:eastAsia="ja-JP"/>
+        </w:rPr>
+        <w:t xml:space="preserve">    </w:t>
+      </w:r>
+      <w:r>
+        <w:rPr>
+          <w:rFonts w:ascii="Helvetica" w:hAnsi="Helvetica" w:cs="`˙ø◊«„"/>
+          <w:lang w:eastAsia="ja-JP"/>
+        </w:rPr>
+        <w:t>1 X [[CONTAINER]] of</w:t>
+      </w:r>
+      <w:r>
+        <w:rPr>
+          <w:rFonts w:ascii="Helvetica" w:hAnsi="Helvetica" w:cs="`˙ø◊«„"/>
+          <w:lang w:eastAsia="ja-JP"/>
+        </w:rPr>
+        <w:t xml:space="preserve"> [[LOAD_COUNT]]</w:t>
+      </w:r>
+    </w:p>
+    <w:p>
+      <w:pPr>
+        <w:widowControl w:val="0"/>
+        <w:autoSpaceDE w:val="0"/>
+        <w:autoSpaceDN w:val="0"/>
+        <w:adjustRightInd w:val="0"/>
+        <w:rPr>
+          <w:rFonts w:ascii="Helvetica" w:hAnsi="Helvetica" w:cs="`˙ø◊«„"/>
+          <w:lang w:eastAsia="ja-JP"/>
+        </w:rPr>
+      </w:pPr>
+      <w:r>
+        <w:rPr>
+          <w:rFonts w:ascii="Helvetica" w:hAnsi="Helvetica" w:cs="`˙ø◊«„"/>
+          <w:lang w:eastAsia="ja-JP"/>
+        </w:rPr>
+        <w:t>Commodity:    [[ORIGIN]] Shelled</w:t>
+      </w:r>
       <w:bookmarkStart w:id="0" w:name="_GoBack"/>
       <w:bookmarkEnd w:id="0"/>
       <w:r>
@@ -582,21 +650,7 @@
           <w:rFonts w:ascii="Helvetica" w:hAnsi="Helvetica" w:cs="`˙ø◊«„"/>
           <w:lang w:eastAsia="ja-JP"/>
         </w:rPr>
-        <w:t>Equipment:</w:t>
-      </w:r>
-      <w:r>
-        <w:rPr>
-          <w:rFonts w:ascii="Helvetica" w:hAnsi="Helvetica" w:cs="`˙ø◊«„"/>
-          <w:lang w:eastAsia="ja-JP"/>
-        </w:rPr>
-        <w:t xml:space="preserve"> 1 X [[CONTAINER]] of</w:t>
-      </w:r>
-      <w:r>
-        <w:rPr>
-          <w:rFonts w:ascii="Helvetica" w:hAnsi="Helvetica" w:cs="`˙ø◊«„"/>
-          <w:lang w:eastAsia="ja-JP"/>
-        </w:rPr>
-        <w:t xml:space="preserve"> [[LOAD_COUNT]]</w:t>
+        <w:t xml:space="preserve"> [[COMMODITY]]</w:t>
       </w:r>
     </w:p>
     <w:p>
@@ -1351,38 +1405,66 @@
           <w:rFonts w:ascii="Helvetica" w:hAnsi="Helvetica" w:cs="`˙ø◊«„"/>
           <w:lang w:eastAsia="ja-JP"/>
         </w:rPr>
-        <w:t>Pick Up: [[SHIP_PICK_UP]]</w:t>
-      </w:r>
-    </w:p>
-    <w:p>
-      <w:pPr>
-        <w:widowControl w:val="0"/>
-        <w:autoSpaceDE w:val="0"/>
-        <w:autoSpaceDN w:val="0"/>
-        <w:adjustRightInd w:val="0"/>
-        <w:rPr>
-          <w:rFonts w:ascii="Helvetica" w:hAnsi="Helvetica" w:cs="`˙ø◊«„"/>
-          <w:lang w:eastAsia="ja-JP"/>
-        </w:rPr>
-      </w:pPr>
-    </w:p>
-    <w:p>
-      <w:pPr>
-        <w:widowControl w:val="0"/>
-        <w:autoSpaceDE w:val="0"/>
-        <w:autoSpaceDN w:val="0"/>
-        <w:adjustRightInd w:val="0"/>
-        <w:rPr>
-          <w:rFonts w:ascii="Helvetica" w:hAnsi="Helvetica" w:cs="`˙ø◊«„"/>
-          <w:lang w:eastAsia="ja-JP"/>
-        </w:rPr>
-      </w:pPr>
-      <w:r>
-        <w:rPr>
-          <w:rFonts w:ascii="Helvetica" w:hAnsi="Helvetica" w:cs="`˙ø◊«„"/>
-          <w:lang w:eastAsia="ja-JP"/>
-        </w:rPr>
-        <w:t>Delivery: [[SHIP_DELIVERY]]</w:t>
+        <w:t xml:space="preserve">Pick Up: </w:t>
+      </w:r>
+      <w:r>
+        <w:rPr>
+          <w:rFonts w:ascii="Helvetica" w:hAnsi="Helvetica" w:cs="`˙ø◊«„"/>
+          <w:lang w:eastAsia="ja-JP"/>
+        </w:rPr>
+        <w:t xml:space="preserve">                  </w:t>
+      </w:r>
+      <w:r>
+        <w:rPr>
+          <w:rFonts w:ascii="Helvetica" w:hAnsi="Helvetica" w:cs="`˙ø◊«„"/>
+          <w:lang w:eastAsia="ja-JP"/>
+        </w:rPr>
+        <w:t>[[SHIP_PICK_UP]]</w:t>
+      </w:r>
+    </w:p>
+    <w:p>
+      <w:pPr>
+        <w:widowControl w:val="0"/>
+        <w:autoSpaceDE w:val="0"/>
+        <w:autoSpaceDN w:val="0"/>
+        <w:adjustRightInd w:val="0"/>
+        <w:rPr>
+          <w:rFonts w:ascii="Helvetica" w:hAnsi="Helvetica" w:cs="`˙ø◊«„"/>
+          <w:lang w:eastAsia="ja-JP"/>
+        </w:rPr>
+      </w:pPr>
+    </w:p>
+    <w:p>
+      <w:pPr>
+        <w:widowControl w:val="0"/>
+        <w:autoSpaceDE w:val="0"/>
+        <w:autoSpaceDN w:val="0"/>
+        <w:adjustRightInd w:val="0"/>
+        <w:rPr>
+          <w:rFonts w:ascii="Helvetica" w:hAnsi="Helvetica" w:cs="`˙ø◊«„"/>
+          <w:lang w:eastAsia="ja-JP"/>
+        </w:rPr>
+      </w:pPr>
+      <w:r>
+        <w:rPr>
+          <w:rFonts w:ascii="Helvetica" w:hAnsi="Helvetica" w:cs="`˙ø◊«„"/>
+          <w:lang w:eastAsia="ja-JP"/>
+        </w:rPr>
+        <w:t>Delivery:</w:t>
+      </w:r>
+      <w:r>
+        <w:rPr>
+          <w:rFonts w:ascii="Helvetica" w:hAnsi="Helvetica" w:cs="`˙ø◊«„"/>
+          <w:lang w:eastAsia="ja-JP"/>
+        </w:rPr>
+        <w:t xml:space="preserve">                 </w:t>
+      </w:r>
+      <w:r>
+        <w:rPr>
+          <w:rFonts w:ascii="Helvetica" w:hAnsi="Helvetica" w:cs="`˙ø◊«„"/>
+          <w:lang w:eastAsia="ja-JP"/>
+        </w:rPr>
+        <w:t xml:space="preserve"> [[SHIP_DELIVERY]]</w:t>
       </w:r>
     </w:p>
     <w:p>
@@ -1462,13 +1544,13 @@
         <w:tblLook w:val="04A0" w:firstRow="1" w:lastRow="0" w:firstColumn="1" w:lastColumn="0" w:noHBand="0" w:noVBand="1"/>
       </w:tblPr>
       <w:tblGrid>
-        <w:gridCol w:w="1908"/>
-        <w:gridCol w:w="6948"/>
+        <w:gridCol w:w="2178"/>
+        <w:gridCol w:w="6678"/>
       </w:tblGrid>
       <w:tr>
         <w:tc>
           <w:tcPr>
-            <w:tcW w:w="1908" w:type="dxa"/>
+            <w:tcW w:w="2178" w:type="dxa"/>
           </w:tcPr>
           <w:p>
             <w:pPr>
@@ -1492,7 +1574,7 @@
         </w:tc>
         <w:tc>
           <w:tcPr>
-            <w:tcW w:w="6948" w:type="dxa"/>
+            <w:tcW w:w="6678" w:type="dxa"/>
           </w:tcPr>
           <w:p>
             <w:pPr>
@@ -1518,24 +1600,24 @@
       <w:tr>
         <w:tc>
           <w:tcPr>
-            <w:tcW w:w="1908" w:type="dxa"/>
-          </w:tcPr>
-          <w:p>
-            <w:pPr>
-              <w:widowControl w:val="0"/>
-              <w:autoSpaceDE w:val="0"/>
-              <w:autoSpaceDN w:val="0"/>
-              <w:adjustRightInd w:val="0"/>
-              <w:rPr>
-                <w:rFonts w:ascii="Helvetica" w:hAnsi="Helvetica" w:cs="`˙ø◊«„"/>
-                <w:lang w:eastAsia="ja-JP"/>
-              </w:rPr>
-            </w:pPr>
-          </w:p>
-        </w:tc>
-        <w:tc>
-          <w:tcPr>
-            <w:tcW w:w="6948" w:type="dxa"/>
+            <w:tcW w:w="2178" w:type="dxa"/>
+          </w:tcPr>
+          <w:p>
+            <w:pPr>
+              <w:widowControl w:val="0"/>
+              <w:autoSpaceDE w:val="0"/>
+              <w:autoSpaceDN w:val="0"/>
+              <w:adjustRightInd w:val="0"/>
+              <w:rPr>
+                <w:rFonts w:ascii="Helvetica" w:hAnsi="Helvetica" w:cs="`˙ø◊«„"/>
+                <w:lang w:eastAsia="ja-JP"/>
+              </w:rPr>
+            </w:pPr>
+          </w:p>
+        </w:tc>
+        <w:tc>
+          <w:tcPr>
+            <w:tcW w:w="6678" w:type="dxa"/>
           </w:tcPr>
           <w:p>
             <w:pPr>
@@ -1561,24 +1643,24 @@
       <w:tr>
         <w:tc>
           <w:tcPr>
-            <w:tcW w:w="1908" w:type="dxa"/>
-          </w:tcPr>
-          <w:p>
-            <w:pPr>
-              <w:widowControl w:val="0"/>
-              <w:autoSpaceDE w:val="0"/>
-              <w:autoSpaceDN w:val="0"/>
-              <w:adjustRightInd w:val="0"/>
-              <w:rPr>
-                <w:rFonts w:ascii="Helvetica" w:hAnsi="Helvetica" w:cs="`˙ø◊«„"/>
-                <w:lang w:eastAsia="ja-JP"/>
-              </w:rPr>
-            </w:pPr>
-          </w:p>
-        </w:tc>
-        <w:tc>
-          <w:tcPr>
-            <w:tcW w:w="6948" w:type="dxa"/>
+            <w:tcW w:w="2178" w:type="dxa"/>
+          </w:tcPr>
+          <w:p>
+            <w:pPr>
+              <w:widowControl w:val="0"/>
+              <w:autoSpaceDE w:val="0"/>
+              <w:autoSpaceDN w:val="0"/>
+              <w:adjustRightInd w:val="0"/>
+              <w:rPr>
+                <w:rFonts w:ascii="Helvetica" w:hAnsi="Helvetica" w:cs="`˙ø◊«„"/>
+                <w:lang w:eastAsia="ja-JP"/>
+              </w:rPr>
+            </w:pPr>
+          </w:p>
+        </w:tc>
+        <w:tc>
+          <w:tcPr>
+            <w:tcW w:w="6678" w:type="dxa"/>
           </w:tcPr>
           <w:p>
             <w:pPr>

</xml_diff>

<commit_message>
shipping instructions better commodity and added shells table
</commit_message>
<xml_diff>
--- a/app/reports/shipping_instructions.docx
+++ b/app/reports/shipping_instructions.docx
@@ -641,214 +641,86 @@
           <w:rFonts w:ascii="Helvetica" w:hAnsi="Helvetica" w:cs="`˙ø◊«„"/>
           <w:lang w:eastAsia="ja-JP"/>
         </w:rPr>
-        <w:t>Commodity:    [[ORIGIN]] Shelled</w:t>
+        <w:t>Commodit</w:t>
+      </w:r>
+      <w:r>
+        <w:rPr>
+          <w:rFonts w:ascii="Helvetica" w:hAnsi="Helvetica" w:cs="`˙ø◊«„"/>
+          <w:lang w:eastAsia="ja-JP"/>
+        </w:rPr>
+        <w:t>y:    [[ORIGIN_SHELL_COMMODITY]]</w:t>
       </w:r>
       <w:bookmarkStart w:id="0" w:name="_GoBack"/>
       <w:bookmarkEnd w:id="0"/>
-      <w:r>
-        <w:rPr>
-          <w:rFonts w:ascii="Helvetica" w:hAnsi="Helvetica" w:cs="`˙ø◊«„"/>
-          <w:lang w:eastAsia="ja-JP"/>
-        </w:rPr>
-        <w:t xml:space="preserve"> [[COMMODITY]]</w:t>
-      </w:r>
-    </w:p>
-    <w:p>
-      <w:pPr>
-        <w:widowControl w:val="0"/>
-        <w:autoSpaceDE w:val="0"/>
-        <w:autoSpaceDN w:val="0"/>
-        <w:adjustRightInd w:val="0"/>
-        <w:rPr>
-          <w:rFonts w:ascii="Helvetica" w:hAnsi="Helvetica" w:cs="`˙ø◊«„"/>
-          <w:lang w:eastAsia="ja-JP"/>
-        </w:rPr>
-      </w:pPr>
-      <w:r>
-        <w:rPr>
-          <w:rFonts w:ascii="Helvetica" w:hAnsi="Helvetica" w:cs="`˙ø◊«„"/>
-          <w:lang w:eastAsia="ja-JP"/>
-        </w:rPr>
-        <w:t xml:space="preserve">Detail: </w:t>
-      </w:r>
-      <w:r>
-        <w:rPr>
-          <w:rFonts w:ascii="Helvetica" w:hAnsi="Helvetica" w:cs="`˙ø◊«„"/>
-          <w:lang w:eastAsia="ja-JP"/>
-        </w:rPr>
-        <w:t>[[PACK_COUNT0]] [[PACK_WEIGHT0]]</w:t>
-      </w:r>
-      <w:r>
-        <w:rPr>
-          <w:rFonts w:ascii="Helvetica" w:hAnsi="Helvetica" w:cs="`˙ø◊«„"/>
-          <w:lang w:eastAsia="ja-JP"/>
-        </w:rPr>
-        <w:t xml:space="preserve"> [[PACK_TYPE0]]</w:t>
-      </w:r>
-      <w:r>
-        <w:rPr>
-          <w:rFonts w:ascii="Helvetica" w:hAnsi="Helvetica" w:cs="`˙ø◊«„"/>
-          <w:lang w:eastAsia="ja-JP"/>
-        </w:rPr>
-        <w:t xml:space="preserve"> [[ITEM0]]</w:t>
-      </w:r>
-    </w:p>
-    <w:p>
-      <w:pPr>
-        <w:widowControl w:val="0"/>
-        <w:autoSpaceDE w:val="0"/>
-        <w:autoSpaceDN w:val="0"/>
-        <w:adjustRightInd w:val="0"/>
-        <w:rPr>
-          <w:rFonts w:ascii="Helvetica" w:hAnsi="Helvetica" w:cs="`˙ø◊«„"/>
-          <w:lang w:eastAsia="ja-JP"/>
-        </w:rPr>
-      </w:pPr>
-      <w:r>
-        <w:rPr>
-          <w:rFonts w:ascii="Helvetica" w:hAnsi="Helvetica" w:cs="`˙ø◊«„"/>
-          <w:lang w:eastAsia="ja-JP"/>
-        </w:rPr>
-        <w:t>[[PACK_COUNT1]]</w:t>
-      </w:r>
-      <w:r>
-        <w:rPr>
-          <w:rFonts w:ascii="Helvetica" w:hAnsi="Helvetica" w:cs="`˙ø◊«„"/>
-          <w:lang w:eastAsia="ja-JP"/>
-        </w:rPr>
-        <w:t xml:space="preserve"> [[PACK_WEIGHT1]]</w:t>
-      </w:r>
-      <w:r>
-        <w:rPr>
-          <w:rFonts w:ascii="Helvetica" w:hAnsi="Helvetica" w:cs="`˙ø◊«„"/>
-          <w:lang w:eastAsia="ja-JP"/>
-        </w:rPr>
-        <w:t xml:space="preserve"> [[PACK_TYPE1]]</w:t>
-      </w:r>
-      <w:r>
-        <w:rPr>
-          <w:rFonts w:ascii="Helvetica" w:hAnsi="Helvetica" w:cs="`˙ø◊«„"/>
-          <w:lang w:eastAsia="ja-JP"/>
-        </w:rPr>
-        <w:t xml:space="preserve"> [[ITEM1]]</w:t>
-      </w:r>
-    </w:p>
-    <w:p>
-      <w:pPr>
-        <w:widowControl w:val="0"/>
-        <w:autoSpaceDE w:val="0"/>
-        <w:autoSpaceDN w:val="0"/>
-        <w:adjustRightInd w:val="0"/>
-        <w:rPr>
-          <w:rFonts w:ascii="Helvetica" w:hAnsi="Helvetica" w:cs="`˙ø◊«„"/>
-          <w:lang w:eastAsia="ja-JP"/>
-        </w:rPr>
-      </w:pPr>
-      <w:r>
-        <w:rPr>
-          <w:rFonts w:ascii="Helvetica" w:hAnsi="Helvetica" w:cs="`˙ø◊«„"/>
-          <w:lang w:eastAsia="ja-JP"/>
-        </w:rPr>
-        <w:t>[[PACK_COUNT2]]</w:t>
-      </w:r>
-      <w:r>
-        <w:rPr>
-          <w:rFonts w:ascii="Helvetica" w:hAnsi="Helvetica" w:cs="`˙ø◊«„"/>
-          <w:lang w:eastAsia="ja-JP"/>
-        </w:rPr>
-        <w:t xml:space="preserve"> [[PACK_WEIGHT2]]</w:t>
-      </w:r>
-      <w:r>
-        <w:rPr>
-          <w:rFonts w:ascii="Helvetica" w:hAnsi="Helvetica" w:cs="`˙ø◊«„"/>
-          <w:lang w:eastAsia="ja-JP"/>
-        </w:rPr>
-        <w:t xml:space="preserve"> </w:t>
-      </w:r>
-      <w:r>
-        <w:rPr>
-          <w:rFonts w:ascii="Helvetica" w:hAnsi="Helvetica" w:cs="`˙ø◊«„"/>
-          <w:lang w:eastAsia="ja-JP"/>
-        </w:rPr>
-        <w:t>[[PACK_TYPE2]]</w:t>
-      </w:r>
-      <w:r>
-        <w:rPr>
-          <w:rFonts w:ascii="Helvetica" w:hAnsi="Helvetica" w:cs="`˙ø◊«„"/>
-          <w:lang w:eastAsia="ja-JP"/>
-        </w:rPr>
-        <w:t xml:space="preserve"> [[ITEM2]]</w:t>
-      </w:r>
-    </w:p>
-    <w:p>
-      <w:pPr>
-        <w:widowControl w:val="0"/>
-        <w:autoSpaceDE w:val="0"/>
-        <w:autoSpaceDN w:val="0"/>
-        <w:adjustRightInd w:val="0"/>
-        <w:rPr>
-          <w:rFonts w:ascii="Helvetica" w:hAnsi="Helvetica" w:cs="`˙ø◊«„"/>
-          <w:lang w:eastAsia="ja-JP"/>
-        </w:rPr>
-      </w:pPr>
-    </w:p>
-    <w:p>
-      <w:pPr>
-        <w:widowControl w:val="0"/>
-        <w:autoSpaceDE w:val="0"/>
-        <w:autoSpaceDN w:val="0"/>
-        <w:adjustRightInd w:val="0"/>
-        <w:rPr>
-          <w:rFonts w:ascii="Helvetica" w:hAnsi="Helvetica" w:cs="`˙ø◊«„"/>
-          <w:lang w:eastAsia="ja-JP"/>
-        </w:rPr>
-      </w:pPr>
-      <w:proofErr w:type="spellStart"/>
-      <w:r>
-        <w:rPr>
-          <w:rFonts w:ascii="Helvetica" w:hAnsi="Helvetica" w:cs="`˙ø◊«„"/>
-          <w:lang w:eastAsia="ja-JP"/>
-        </w:rPr>
-        <w:t>Lables</w:t>
-      </w:r>
-      <w:proofErr w:type="spellEnd"/>
-      <w:proofErr w:type="gramStart"/>
-      <w:r>
-        <w:rPr>
-          <w:rFonts w:ascii="Helvetica" w:hAnsi="Helvetica" w:cs="`˙ø◊«„"/>
-          <w:lang w:eastAsia="ja-JP"/>
-        </w:rPr>
-        <w:t>: ?</w:t>
-      </w:r>
-      <w:proofErr w:type="gramEnd"/>
-    </w:p>
-    <w:p>
-      <w:pPr>
-        <w:widowControl w:val="0"/>
-        <w:autoSpaceDE w:val="0"/>
-        <w:autoSpaceDN w:val="0"/>
-        <w:adjustRightInd w:val="0"/>
-        <w:rPr>
-          <w:rFonts w:ascii="Helvetica" w:hAnsi="Helvetica" w:cs="`˙ø◊«„"/>
-          <w:lang w:eastAsia="ja-JP"/>
-        </w:rPr>
-      </w:pPr>
-      <w:r>
-        <w:rPr>
-          <w:rFonts w:ascii="Helvetica" w:hAnsi="Helvetica" w:cs="`˙ø◊«„"/>
-          <w:lang w:eastAsia="ja-JP"/>
-        </w:rPr>
-        <w:t>Case Type</w:t>
-      </w:r>
-      <w:proofErr w:type="gramStart"/>
-      <w:r>
-        <w:rPr>
-          <w:rFonts w:ascii="Helvetica" w:hAnsi="Helvetica" w:cs="`˙ø◊«„"/>
-          <w:lang w:eastAsia="ja-JP"/>
-        </w:rPr>
-        <w:t>: ?</w:t>
-      </w:r>
-      <w:proofErr w:type="gramEnd"/>
+    </w:p>
+    <w:p>
+      <w:pPr>
+        <w:widowControl w:val="0"/>
+        <w:autoSpaceDE w:val="0"/>
+        <w:autoSpaceDN w:val="0"/>
+        <w:adjustRightInd w:val="0"/>
+        <w:rPr>
+          <w:rFonts w:ascii="Helvetica" w:hAnsi="Helvetica" w:cs="`˙ø◊«„"/>
+          <w:lang w:eastAsia="ja-JP"/>
+        </w:rPr>
+      </w:pPr>
+      <w:r>
+        <w:rPr>
+          <w:rFonts w:ascii="Helvetica" w:hAnsi="Helvetica" w:cs="`˙ø◊«„"/>
+          <w:lang w:eastAsia="ja-JP"/>
+        </w:rPr>
+        <w:t>Detail: [[ITEM_DETAILS]]</w:t>
+      </w:r>
+    </w:p>
+    <w:p>
+      <w:pPr>
+        <w:widowControl w:val="0"/>
+        <w:autoSpaceDE w:val="0"/>
+        <w:autoSpaceDN w:val="0"/>
+        <w:adjustRightInd w:val="0"/>
+        <w:rPr>
+          <w:rFonts w:ascii="Helvetica" w:hAnsi="Helvetica" w:cs="`˙ø◊«„"/>
+          <w:lang w:eastAsia="ja-JP"/>
+        </w:rPr>
+      </w:pPr>
+    </w:p>
+    <w:p>
+      <w:pPr>
+        <w:widowControl w:val="0"/>
+        <w:autoSpaceDE w:val="0"/>
+        <w:autoSpaceDN w:val="0"/>
+        <w:adjustRightInd w:val="0"/>
+        <w:rPr>
+          <w:rFonts w:ascii="Helvetica" w:hAnsi="Helvetica" w:cs="`˙ø◊«„"/>
+          <w:lang w:eastAsia="ja-JP"/>
+        </w:rPr>
+      </w:pPr>
+      <w:r>
+        <w:rPr>
+          <w:rFonts w:ascii="Helvetica" w:hAnsi="Helvetica" w:cs="`˙ø◊«„"/>
+          <w:lang w:eastAsia="ja-JP"/>
+        </w:rPr>
+        <w:t>Lables: ?</w:t>
+      </w:r>
+    </w:p>
+    <w:p>
+      <w:pPr>
+        <w:widowControl w:val="0"/>
+        <w:autoSpaceDE w:val="0"/>
+        <w:autoSpaceDN w:val="0"/>
+        <w:adjustRightInd w:val="0"/>
+        <w:rPr>
+          <w:rFonts w:ascii="Helvetica" w:hAnsi="Helvetica" w:cs="`˙ø◊«„"/>
+          <w:lang w:eastAsia="ja-JP"/>
+        </w:rPr>
+      </w:pPr>
+      <w:r>
+        <w:rPr>
+          <w:rFonts w:ascii="Helvetica" w:hAnsi="Helvetica" w:cs="`˙ø◊«„"/>
+          <w:lang w:eastAsia="ja-JP"/>
+        </w:rPr>
+        <w:t>Case Type: ?</w:t>
+      </w:r>
     </w:p>
     <w:p>
       <w:pPr>
@@ -904,15 +776,7 @@
                 <w:rFonts w:ascii="Helvetica" w:hAnsi="Helvetica" w:cs="`˙ø◊«„"/>
                 <w:lang w:eastAsia="ja-JP"/>
               </w:rPr>
-              <w:t>Shipping Co</w:t>
-            </w:r>
-            <w:proofErr w:type="gramStart"/>
-            <w:r>
-              <w:rPr>
-                <w:rFonts w:ascii="Helvetica" w:hAnsi="Helvetica" w:cs="`˙ø◊«„"/>
-                <w:lang w:eastAsia="ja-JP"/>
-              </w:rPr>
-              <w:t>:</w:t>
+              <w:t>Shipping Co:</w:t>
             </w:r>
             <w:r>
               <w:rPr>
@@ -921,7 +785,6 @@
               </w:rPr>
               <w:t xml:space="preserve">  </w:t>
             </w:r>
-            <w:proofErr w:type="gramEnd"/>
           </w:p>
         </w:tc>
         <w:tc>

</xml_diff>